<commit_message>
Updated guide courtesy of Sudeepta Bhuyan (#62)
</commit_message>
<xml_diff>
--- a/doc/nDPI_QuickStartGuide.docx
+++ b/doc/nDPI_QuickStartGuide.docx
@@ -181,7 +181,7 @@
           <w:rtl w:val="0"/>
           <w:lang w:val="en-US"/>
         </w:rPr>
-        <w:t>Open and Extensible LGPLv3 Deep Packet</w:t>
+        <w:t>Open and Extensible LGPLv3 Deep Pack</w:t>
       </w:r>
       <w:r>
         <w:drawing>
@@ -250,7 +250,7 @@
           <w:rtl w:val="0"/>
           <w:lang w:val="en-US"/>
         </w:rPr>
-        <w:t xml:space="preserve"> Inspection Library</w:t>
+        <w:t>et Inspection Library</w:t>
       </w:r>
     </w:p>
     <w:p>
@@ -465,20 +465,8 @@
           <w:rtl w:val="0"/>
           <w:lang w:val="en-US"/>
         </w:rPr>
-        <w:t>Version 1.0</w:t>
-      </w:r>
-    </w:p>
-    <w:p>
-      <w:pPr>
-        <w:pStyle w:val="Normal"/>
-        <w:ind w:left="1620" w:hanging="540"/>
-        <w:jc w:val="right"/>
-        <w:rPr>
-          <w:rFonts w:ascii="VAGRounded Lt" w:cs="VAGRounded Lt" w:hAnsi="VAGRounded Lt" w:eastAsia="VAGRounded Lt"/>
-          <w:sz w:val="20"/>
-          <w:szCs w:val="20"/>
-        </w:rPr>
-      </w:pPr>
+        <w:t>Version 1.</w:t>
+      </w:r>
       <w:r>
         <w:rPr>
           <w:rFonts w:ascii="VAGRounded Lt"/>
@@ -487,7 +475,29 @@
           <w:rtl w:val="0"/>
           <w:lang w:val="en-US"/>
         </w:rPr>
-        <w:t>February 2014</w:t>
+        <w:t>6</w:t>
+      </w:r>
+    </w:p>
+    <w:p>
+      <w:pPr>
+        <w:pStyle w:val="Normal"/>
+        <w:ind w:left="1620" w:hanging="540"/>
+        <w:jc w:val="right"/>
+        <w:rPr>
+          <w:rFonts w:ascii="VAGRounded Lt" w:cs="VAGRounded Lt" w:hAnsi="VAGRounded Lt" w:eastAsia="VAGRounded Lt"/>
+          <w:sz w:val="20"/>
+          <w:szCs w:val="20"/>
+        </w:rPr>
+      </w:pPr>
+      <w:r>
+        <w:rPr>
+          <w:rFonts w:ascii="VAGRounded Lt"/>
+          <w:sz w:val="20"/>
+          <w:szCs w:val="20"/>
+          <w:rtl w:val="0"/>
+          <w:lang w:val="en-US"/>
+        </w:rPr>
+        <w:t>July 2015</w:t>
       </w:r>
     </w:p>
     <w:p>
@@ -555,7 +565,17 @@
           <w:rtl w:val="0"/>
           <w:lang w:val="en-US"/>
         </w:rPr>
-        <w:t>2011-14</w:t>
+        <w:t>2011-1</w:t>
+      </w:r>
+      <w:r>
+        <w:rPr>
+          <w:rFonts w:ascii="VAGRounded Lt"/>
+          <w:sz w:val="20"/>
+          <w:szCs w:val="20"/>
+          <w:rtl w:val="0"/>
+          <w:lang w:val="en-US"/>
+        </w:rPr>
+        <w:t>5</w:t>
       </w:r>
     </w:p>
     <w:p>
@@ -1412,11 +1432,22 @@
     <w:p>
       <w:pPr>
         <w:pStyle w:val="Free Form"/>
+        <w:pBdr>
+          <w:top w:val="nil"/>
+          <w:left w:val="nil"/>
+          <w:bottom w:val="nil"/>
+          <w:right w:val="nil"/>
+        </w:pBdr>
         <w:bidi w:val="0"/>
+        <w:ind w:left="0" w:right="0" w:firstLine="0"/>
+        <w:jc w:val="left"/>
         <w:rPr>
           <w:rFonts w:ascii="VAGRounded Lt" w:cs="VAGRounded Lt" w:hAnsi="VAGRounded Lt" w:eastAsia="VAGRounded Lt"/>
           <w:sz w:val="22"/>
           <w:szCs w:val="22"/>
+          <w:u w:color="000000"/>
+          <w:rtl w:val="0"/>
+          <w:lang w:val="en-US"/>
         </w:rPr>
       </w:pPr>
       <w:r>
@@ -1424,30 +1455,54 @@
           <w:rFonts w:ascii="VAGRounded Lt"/>
           <w:sz w:val="22"/>
           <w:szCs w:val="22"/>
-          <w:rtl w:val="0"/>
-        </w:rPr>
-        <w:t>In addition to Unix, we also support Windows, in order to provide you a cross-platform DPI experience. Furthermore, we have modified nDPI to be more suitable for traffic monitoring applications, by disabling specific features that slow down the DPI engine while making  them un-necessary for network traffic monitoring.</w:t>
+          <w:u w:color="000000"/>
+          <w:rtl w:val="0"/>
+          <w:lang w:val="en-US"/>
+        </w:rPr>
+        <w:t xml:space="preserve">In order to provide you a cross-platform DPI experience, we also support Windows, in addition to Unix/Linux. Furthermore, we have modified nDPI to make it more suitable for traffic monitoring applications.We have achieved this by disabling specific features that are unnecessary for network traffic monitoring, thereby speeding up  the DPI engine. </w:t>
       </w:r>
     </w:p>
     <w:p>
       <w:pPr>
         <w:pStyle w:val="Free Form"/>
+        <w:pBdr>
+          <w:top w:val="nil"/>
+          <w:left w:val="nil"/>
+          <w:bottom w:val="nil"/>
+          <w:right w:val="nil"/>
+        </w:pBdr>
         <w:bidi w:val="0"/>
+        <w:ind w:left="0" w:right="0" w:firstLine="0"/>
+        <w:jc w:val="left"/>
         <w:rPr>
           <w:rFonts w:ascii="VAGRounded Lt" w:cs="VAGRounded Lt" w:hAnsi="VAGRounded Lt" w:eastAsia="VAGRounded Lt"/>
           <w:sz w:val="22"/>
           <w:szCs w:val="22"/>
+          <w:u w:color="000000"/>
+          <w:rtl w:val="0"/>
+          <w:lang w:val="en-US"/>
         </w:rPr>
       </w:pPr>
     </w:p>
     <w:p>
       <w:pPr>
         <w:pStyle w:val="Free Form"/>
+        <w:pBdr>
+          <w:top w:val="nil"/>
+          <w:left w:val="nil"/>
+          <w:bottom w:val="nil"/>
+          <w:right w:val="nil"/>
+        </w:pBdr>
         <w:bidi w:val="0"/>
+        <w:ind w:left="0" w:right="0" w:firstLine="0"/>
+        <w:jc w:val="left"/>
         <w:rPr>
           <w:rFonts w:ascii="VAGRounded Lt" w:cs="VAGRounded Lt" w:hAnsi="VAGRounded Lt" w:eastAsia="VAGRounded Lt"/>
           <w:sz w:val="22"/>
           <w:szCs w:val="22"/>
+          <w:u w:color="000000"/>
+          <w:rtl w:val="0"/>
+          <w:lang w:val="en-US"/>
         </w:rPr>
       </w:pPr>
       <w:r>
@@ -1455,9 +1510,11 @@
           <w:rFonts w:ascii="VAGRounded Lt"/>
           <w:sz w:val="22"/>
           <w:szCs w:val="22"/>
-          <w:rtl w:val="0"/>
-        </w:rPr>
-        <w:t>nDPI allows application-layer detection of protocols, regardless of the port being used. This means that it is possible to both detect known protocols on non-standard ports (e.g. detect http non ports other than 80), and also the opposite (e.g. detect Skype traffic on port 80). This is because nowadays the concept of port=application no longer holds.</w:t>
+          <w:u w:color="000000"/>
+          <w:rtl w:val="0"/>
+          <w:lang w:val="en-US"/>
+        </w:rPr>
+        <w:t>nDPI allows application-layer detection of protocols, regardless of the port being used. This means that it is possible to both detect known protocols on non-standard ports (e.g. detect HTTP on ports other than 80), and also the opposite (e.g. detect Skype traffic on port 80). This is because nowadays the concept of port = application no longer holds.</w:t>
       </w:r>
     </w:p>
     <w:p>
@@ -1860,19 +1917,17 @@
           <w:szCs w:val="22"/>
           <w:rtl w:val="0"/>
         </w:rPr>
-        <w:t xml:space="preserve">nDPI is automatically downloaded when you build ntop and nProbe. However nothing prevents you from using it as a standalone DPI library. The source code can be downloaded from the </w:t>
-      </w:r>
-      <w:hyperlink r:id="rId8" w:history="1">
-        <w:r>
-          <w:rPr>
-            <w:rStyle w:val="Hyperlink.3"/>
-            <w:rFonts w:ascii="VAGRounded Lt"/>
-            <w:color w:val="011a98"/>
-            <w:rtl w:val="0"/>
-          </w:rPr>
-          <w:t>https://svn.ntop.org/svn/ntop/trunk/nDPI/</w:t>
-        </w:r>
-      </w:hyperlink>
+        <w:t xml:space="preserve">nDPI is automatically downloaded when you build ntop and nProbe. However nothing prevents you from using it as a standalone DPI library. The source code can be downloaded from </w:t>
+      </w:r>
+      <w:r>
+        <w:rPr>
+          <w:rFonts w:ascii="VAGRounded Lt"/>
+          <w:color w:val="011a98"/>
+          <w:u w:val="single" w:color="011a98"/>
+          <w:rtl w:val="0"/>
+        </w:rPr>
+        <w:t>https://github.com/ntop/nDPI</w:t>
+      </w:r>
       <w:r>
         <w:rPr>
           <w:rFonts w:ascii="VAGRounded Lt"/>
@@ -2404,13 +2459,26 @@
           <w:rFonts w:ascii="Courier New" w:cs="Arial Unicode MS" w:hAnsi="Arial Unicode MS" w:eastAsia="Arial Unicode MS"/>
           <w:rtl w:val="0"/>
         </w:rPr>
-        <w:t>./configure</w:t>
+        <w:t>./autogen.sh</w:t>
       </w:r>
     </w:p>
     <w:p>
       <w:pPr>
         <w:pStyle w:val="Courier"/>
         <w:bidi w:val="0"/>
+      </w:pPr>
+      <w:r>
+        <w:rPr>
+          <w:rFonts w:ascii="Courier New" w:cs="Arial Unicode MS" w:hAnsi="Arial Unicode MS" w:eastAsia="Arial Unicode MS"/>
+          <w:rtl w:val="0"/>
+        </w:rPr>
+        <w:t>./configure</w:t>
+      </w:r>
+    </w:p>
+    <w:p>
+      <w:pPr>
+        <w:pStyle w:val="Courier"/>
+        <w:bidi w:val="0"/>
         <w:rPr>
           <w:rFonts w:ascii="VAGRounded Lt" w:cs="VAGRounded Lt" w:hAnsi="VAGRounded Lt" w:eastAsia="VAGRounded Lt"/>
         </w:rPr>
@@ -2456,7 +2524,7 @@
         </w:rPr>
         <w:t xml:space="preserve">2.2 </w:t>
         <w:tab/>
-        <w:t>Compiling the demo pcapReader Source Code</w:t>
+        <w:t>Compiling the demo ndpiReader Source Code</w:t>
       </w:r>
     </w:p>
     <w:p>
@@ -2492,7 +2560,7 @@
           <w:rtl w:val="0"/>
           <w:lang w:val="en-US"/>
         </w:rPr>
-        <w:t>Starting using pcapReader demo is also simple. In order to compile this you must use the following command:</w:t>
+        <w:t>Starting using ndpiReader demo is also simple. In order to compile this you must use the following command:</w:t>
       </w:r>
     </w:p>
     <w:p>
@@ -2569,7 +2637,7 @@
         </w:rPr>
         <w:t xml:space="preserve">2.3 </w:t>
         <w:tab/>
-        <w:t>pcapReader Command Line Options</w:t>
+        <w:t>ndpiReader Command Line Options</w:t>
       </w:r>
     </w:p>
     <w:p>
@@ -2604,21 +2672,16 @@
         </w:rPr>
         <w:t xml:space="preserve">The demo </w:t>
       </w:r>
-      <w:hyperlink r:id="rId9" w:history="1">
-        <w:r>
-          <w:rPr>
-            <w:rStyle w:val="Hyperlink.4"/>
-            <w:rFonts w:ascii="VAGRounded Lt"/>
-            <w:color w:val="000000"/>
-            <w:sz w:val="22"/>
-            <w:szCs w:val="22"/>
-            <w:u w:val="none"/>
-            <w:rtl w:val="0"/>
-            <w:lang w:val="en-US"/>
-          </w:rPr>
-          <w:t>pcapReader</w:t>
-        </w:r>
-      </w:hyperlink>
+      <w:r>
+        <w:rPr>
+          <w:rFonts w:ascii="VAGRounded Lt"/>
+          <w:sz w:val="22"/>
+          <w:szCs w:val="22"/>
+          <w:rtl w:val="0"/>
+          <w:lang w:val="en-US"/>
+        </w:rPr>
+        <w:t>ndpiReader</w:t>
+      </w:r>
       <w:r>
         <w:rPr>
           <w:rFonts w:ascii="VAGRounded Lt"/>
@@ -2692,10 +2755,14 @@
           <w:tab w:val="left" w:pos="6160"/>
           <w:tab w:val="left" w:pos="6720"/>
         </w:tabs>
-        <w:rPr>
-          <w:rFonts w:ascii="Courier New" w:cs="Courier New" w:hAnsi="Courier New" w:eastAsia="Courier New"/>
-          <w:sz w:val="16"/>
-          <w:szCs w:val="16"/>
+        <w:bidi w:val="0"/>
+        <w:ind w:left="0" w:right="0" w:firstLine="0"/>
+        <w:jc w:val="left"/>
+        <w:rPr>
+          <w:rFonts w:ascii="Courier New" w:cs="Courier New" w:hAnsi="Courier New" w:eastAsia="Courier New"/>
+          <w:sz w:val="16"/>
+          <w:szCs w:val="16"/>
+          <w:rtl w:val="0"/>
         </w:rPr>
       </w:pPr>
       <w:r>
@@ -2706,7 +2773,7 @@
           <w:rtl w:val="0"/>
           <w:lang w:val="en-US"/>
         </w:rPr>
-        <w:t>./pcapReader -h</w:t>
+        <w:t>ndpiReader -i &lt;file|device&gt; [-f &lt;filter&gt;][-s &lt;duration&gt;]</w:t>
       </w:r>
     </w:p>
     <w:p>
@@ -2726,10 +2793,14 @@
           <w:tab w:val="left" w:pos="6160"/>
           <w:tab w:val="left" w:pos="6720"/>
         </w:tabs>
-        <w:rPr>
-          <w:rFonts w:ascii="Courier New" w:cs="Courier New" w:hAnsi="Courier New" w:eastAsia="Courier New"/>
-          <w:sz w:val="16"/>
-          <w:szCs w:val="16"/>
+        <w:bidi w:val="0"/>
+        <w:ind w:left="0" w:right="0" w:firstLine="0"/>
+        <w:jc w:val="left"/>
+        <w:rPr>
+          <w:rFonts w:ascii="Courier New" w:cs="Courier New" w:hAnsi="Courier New" w:eastAsia="Courier New"/>
+          <w:sz w:val="16"/>
+          <w:szCs w:val="16"/>
+          <w:rtl w:val="0"/>
         </w:rPr>
       </w:pPr>
       <w:r>
@@ -2738,9 +2809,9 @@
           <w:sz w:val="16"/>
           <w:szCs w:val="16"/>
           <w:rtl w:val="0"/>
-          <w:lang w:val="en-US"/>
-        </w:rPr>
-        <w:t>pcapReader -i &lt;file|device&gt; [-f &lt;filter&gt;][-s &lt;duration&gt;]</w:t>
+          <w:lang w:val="nl-NL"/>
+        </w:rPr>
+        <w:t xml:space="preserve">          [-p &lt;protos&gt;][-l &lt;loops&gt; [-q][-d][-h][-t][-v &lt;level&gt;]</w:t>
       </w:r>
     </w:p>
     <w:p>
@@ -2760,10 +2831,14 @@
           <w:tab w:val="left" w:pos="6160"/>
           <w:tab w:val="left" w:pos="6720"/>
         </w:tabs>
-        <w:rPr>
-          <w:rFonts w:ascii="Courier New" w:cs="Courier New" w:hAnsi="Courier New" w:eastAsia="Courier New"/>
-          <w:sz w:val="16"/>
-          <w:szCs w:val="16"/>
+        <w:bidi w:val="0"/>
+        <w:ind w:left="0" w:right="0" w:firstLine="0"/>
+        <w:jc w:val="left"/>
+        <w:rPr>
+          <w:rFonts w:ascii="Courier New" w:cs="Courier New" w:hAnsi="Courier New" w:eastAsia="Courier New"/>
+          <w:sz w:val="16"/>
+          <w:szCs w:val="16"/>
+          <w:rtl w:val="0"/>
         </w:rPr>
       </w:pPr>
       <w:r>
@@ -2772,9 +2847,9 @@
           <w:sz w:val="16"/>
           <w:szCs w:val="16"/>
           <w:rtl w:val="0"/>
-          <w:lang w:val="nl-NL"/>
-        </w:rPr>
-        <w:t xml:space="preserve">           [-p &lt;protos&gt;][-l &lt;loops&gt;[-d][-h][-t][-v &lt;level&gt;]</w:t>
+          <w:lang w:val="en-US"/>
+        </w:rPr>
+        <w:t xml:space="preserve">          [-n &lt;threads&gt;] [-w &lt;file&gt;] [-j &lt;file&gt;]</w:t>
       </w:r>
     </w:p>
     <w:p>
@@ -2794,10 +2869,14 @@
           <w:tab w:val="left" w:pos="6160"/>
           <w:tab w:val="left" w:pos="6720"/>
         </w:tabs>
-        <w:rPr>
-          <w:rFonts w:ascii="Courier New" w:cs="Courier New" w:hAnsi="Courier New" w:eastAsia="Courier New"/>
-          <w:sz w:val="16"/>
-          <w:szCs w:val="16"/>
+        <w:bidi w:val="0"/>
+        <w:ind w:left="0" w:right="0" w:firstLine="0"/>
+        <w:jc w:val="left"/>
+        <w:rPr>
+          <w:rFonts w:ascii="Courier New" w:cs="Courier New" w:hAnsi="Courier New" w:eastAsia="Courier New"/>
+          <w:sz w:val="16"/>
+          <w:szCs w:val="16"/>
+          <w:rtl w:val="0"/>
         </w:rPr>
       </w:pPr>
     </w:p>
@@ -2818,10 +2897,14 @@
           <w:tab w:val="left" w:pos="6160"/>
           <w:tab w:val="left" w:pos="6720"/>
         </w:tabs>
-        <w:rPr>
-          <w:rFonts w:ascii="Courier New" w:cs="Courier New" w:hAnsi="Courier New" w:eastAsia="Courier New"/>
-          <w:sz w:val="16"/>
-          <w:szCs w:val="16"/>
+        <w:bidi w:val="0"/>
+        <w:ind w:left="0" w:right="0" w:firstLine="0"/>
+        <w:jc w:val="left"/>
+        <w:rPr>
+          <w:rFonts w:ascii="Courier New" w:cs="Courier New" w:hAnsi="Courier New" w:eastAsia="Courier New"/>
+          <w:sz w:val="16"/>
+          <w:szCs w:val="16"/>
+          <w:rtl w:val="0"/>
         </w:rPr>
       </w:pPr>
       <w:r>
@@ -2851,10 +2934,14 @@
           <w:tab w:val="left" w:pos="6160"/>
           <w:tab w:val="left" w:pos="6720"/>
         </w:tabs>
-        <w:rPr>
-          <w:rFonts w:ascii="Courier New" w:cs="Courier New" w:hAnsi="Courier New" w:eastAsia="Courier New"/>
-          <w:sz w:val="16"/>
-          <w:szCs w:val="16"/>
+        <w:bidi w:val="0"/>
+        <w:ind w:left="0" w:right="0" w:firstLine="0"/>
+        <w:jc w:val="left"/>
+        <w:rPr>
+          <w:rFonts w:ascii="Courier New" w:cs="Courier New" w:hAnsi="Courier New" w:eastAsia="Courier New"/>
+          <w:sz w:val="16"/>
+          <w:szCs w:val="16"/>
+          <w:rtl w:val="0"/>
         </w:rPr>
       </w:pPr>
       <w:r>
@@ -2865,7 +2952,7 @@
           <w:rtl w:val="0"/>
           <w:lang w:val="en-US"/>
         </w:rPr>
-        <w:t xml:space="preserve">  -i &lt;file.pcap|device&gt;     | Specify a pcap file to read packets from or a device </w:t>
+        <w:t xml:space="preserve">  -i &lt;file.pcap|device&gt;     | Specify a pcap file/playlist to read packets from or a device for live capture (comma-separated list)</w:t>
       </w:r>
     </w:p>
     <w:p>
@@ -2885,10 +2972,14 @@
           <w:tab w:val="left" w:pos="6160"/>
           <w:tab w:val="left" w:pos="6720"/>
         </w:tabs>
-        <w:rPr>
-          <w:rFonts w:ascii="Courier New" w:cs="Courier New" w:hAnsi="Courier New" w:eastAsia="Courier New"/>
-          <w:sz w:val="16"/>
-          <w:szCs w:val="16"/>
+        <w:bidi w:val="0"/>
+        <w:ind w:left="0" w:right="0" w:firstLine="0"/>
+        <w:jc w:val="left"/>
+        <w:rPr>
+          <w:rFonts w:ascii="Courier New" w:cs="Courier New" w:hAnsi="Courier New" w:eastAsia="Courier New"/>
+          <w:sz w:val="16"/>
+          <w:szCs w:val="16"/>
+          <w:rtl w:val="0"/>
         </w:rPr>
       </w:pPr>
       <w:r>
@@ -2899,7 +2990,7 @@
           <w:rtl w:val="0"/>
           <w:lang w:val="en-US"/>
         </w:rPr>
-        <w:t xml:space="preserve">                            | for live capture</w:t>
+        <w:t xml:space="preserve">  -f &lt;BPF filter&gt;           | Specify a BPF filter for filtering selected traffic</w:t>
       </w:r>
     </w:p>
     <w:p>
@@ -2919,10 +3010,14 @@
           <w:tab w:val="left" w:pos="6160"/>
           <w:tab w:val="left" w:pos="6720"/>
         </w:tabs>
-        <w:rPr>
-          <w:rFonts w:ascii="Courier New" w:cs="Courier New" w:hAnsi="Courier New" w:eastAsia="Courier New"/>
-          <w:sz w:val="16"/>
-          <w:szCs w:val="16"/>
+        <w:bidi w:val="0"/>
+        <w:ind w:left="0" w:right="0" w:firstLine="0"/>
+        <w:jc w:val="left"/>
+        <w:rPr>
+          <w:rFonts w:ascii="Courier New" w:cs="Courier New" w:hAnsi="Courier New" w:eastAsia="Courier New"/>
+          <w:sz w:val="16"/>
+          <w:szCs w:val="16"/>
+          <w:rtl w:val="0"/>
         </w:rPr>
       </w:pPr>
       <w:r>
@@ -2933,7 +3028,7 @@
           <w:rtl w:val="0"/>
           <w:lang w:val="en-US"/>
         </w:rPr>
-        <w:t xml:space="preserve">  -f &lt;BPF filter&gt;           | Specify a BPF filter for filtering selected traffic</w:t>
+        <w:t xml:space="preserve">  -s &lt;duration&gt;             | Maximum capture duration in seconds (live traffic capture only)</w:t>
       </w:r>
     </w:p>
     <w:p>
@@ -2953,10 +3048,14 @@
           <w:tab w:val="left" w:pos="6160"/>
           <w:tab w:val="left" w:pos="6720"/>
         </w:tabs>
-        <w:rPr>
-          <w:rFonts w:ascii="Courier New" w:cs="Courier New" w:hAnsi="Courier New" w:eastAsia="Courier New"/>
-          <w:sz w:val="16"/>
-          <w:szCs w:val="16"/>
+        <w:bidi w:val="0"/>
+        <w:ind w:left="0" w:right="0" w:firstLine="0"/>
+        <w:jc w:val="left"/>
+        <w:rPr>
+          <w:rFonts w:ascii="Courier New" w:cs="Courier New" w:hAnsi="Courier New" w:eastAsia="Courier New"/>
+          <w:sz w:val="16"/>
+          <w:szCs w:val="16"/>
+          <w:rtl w:val="0"/>
         </w:rPr>
       </w:pPr>
       <w:r>
@@ -2965,9 +3064,8 @@
           <w:sz w:val="16"/>
           <w:szCs w:val="16"/>
           <w:rtl w:val="0"/>
-          <w:lang w:val="en-US"/>
-        </w:rPr>
-        <w:t xml:space="preserve">  -s &lt;duration&gt;             | Maximum capture duration in seconds (live traffic </w:t>
+        </w:rPr>
+        <w:t xml:space="preserve">  -p &lt;file&gt;.protos          | Specify a protocol file (eg. protos.txt)</w:t>
       </w:r>
     </w:p>
     <w:p>
@@ -2987,10 +3085,14 @@
           <w:tab w:val="left" w:pos="6160"/>
           <w:tab w:val="left" w:pos="6720"/>
         </w:tabs>
-        <w:rPr>
-          <w:rFonts w:ascii="Courier New" w:cs="Courier New" w:hAnsi="Courier New" w:eastAsia="Courier New"/>
-          <w:sz w:val="16"/>
-          <w:szCs w:val="16"/>
+        <w:bidi w:val="0"/>
+        <w:ind w:left="0" w:right="0" w:firstLine="0"/>
+        <w:jc w:val="left"/>
+        <w:rPr>
+          <w:rFonts w:ascii="Courier New" w:cs="Courier New" w:hAnsi="Courier New" w:eastAsia="Courier New"/>
+          <w:sz w:val="16"/>
+          <w:szCs w:val="16"/>
+          <w:rtl w:val="0"/>
         </w:rPr>
       </w:pPr>
       <w:r>
@@ -3001,7 +3103,7 @@
           <w:rtl w:val="0"/>
           <w:lang w:val="en-US"/>
         </w:rPr>
-        <w:t xml:space="preserve">                            | capture only)</w:t>
+        <w:t xml:space="preserve">  -l &lt;num loops&gt;            | Number of detection loops (test only)</w:t>
       </w:r>
     </w:p>
     <w:p>
@@ -3021,10 +3123,14 @@
           <w:tab w:val="left" w:pos="6160"/>
           <w:tab w:val="left" w:pos="6720"/>
         </w:tabs>
-        <w:rPr>
-          <w:rFonts w:ascii="Courier New" w:cs="Courier New" w:hAnsi="Courier New" w:eastAsia="Courier New"/>
-          <w:sz w:val="16"/>
-          <w:szCs w:val="16"/>
+        <w:bidi w:val="0"/>
+        <w:ind w:left="0" w:right="0" w:firstLine="0"/>
+        <w:jc w:val="left"/>
+        <w:rPr>
+          <w:rFonts w:ascii="Courier New" w:cs="Courier New" w:hAnsi="Courier New" w:eastAsia="Courier New"/>
+          <w:sz w:val="16"/>
+          <w:szCs w:val="16"/>
+          <w:rtl w:val="0"/>
         </w:rPr>
       </w:pPr>
       <w:r>
@@ -3033,8 +3139,9 @@
           <w:sz w:val="16"/>
           <w:szCs w:val="16"/>
           <w:rtl w:val="0"/>
-        </w:rPr>
-        <w:t xml:space="preserve">  -p &lt;file&gt;.protos          | Specify a protocol file (eg. protos.txt)</w:t>
+          <w:lang w:val="en-US"/>
+        </w:rPr>
+        <w:t xml:space="preserve">  -n &lt;num threads&gt;          | Number of threads. Default: number of interfaces in -i. Ignored with pcap files.</w:t>
       </w:r>
     </w:p>
     <w:p>
@@ -3054,10 +3161,14 @@
           <w:tab w:val="left" w:pos="6160"/>
           <w:tab w:val="left" w:pos="6720"/>
         </w:tabs>
-        <w:rPr>
-          <w:rFonts w:ascii="Courier New" w:cs="Courier New" w:hAnsi="Courier New" w:eastAsia="Courier New"/>
-          <w:sz w:val="16"/>
-          <w:szCs w:val="16"/>
+        <w:bidi w:val="0"/>
+        <w:ind w:left="0" w:right="0" w:firstLine="0"/>
+        <w:jc w:val="left"/>
+        <w:rPr>
+          <w:rFonts w:ascii="Courier New" w:cs="Courier New" w:hAnsi="Courier New" w:eastAsia="Courier New"/>
+          <w:sz w:val="16"/>
+          <w:szCs w:val="16"/>
+          <w:rtl w:val="0"/>
         </w:rPr>
       </w:pPr>
       <w:r>
@@ -3068,7 +3179,7 @@
           <w:rtl w:val="0"/>
           <w:lang w:val="en-US"/>
         </w:rPr>
-        <w:t xml:space="preserve">  -l &lt;num loops&gt;            | Number of detection loops (test only)</w:t>
+        <w:t xml:space="preserve">  -j &lt;file.json&gt;            | Specify a file to write the content of packets in .json format</w:t>
       </w:r>
     </w:p>
     <w:p>
@@ -3088,10 +3199,14 @@
           <w:tab w:val="left" w:pos="6160"/>
           <w:tab w:val="left" w:pos="6720"/>
         </w:tabs>
-        <w:rPr>
-          <w:rFonts w:ascii="Courier New" w:cs="Courier New" w:hAnsi="Courier New" w:eastAsia="Courier New"/>
-          <w:sz w:val="16"/>
-          <w:szCs w:val="16"/>
+        <w:bidi w:val="0"/>
+        <w:ind w:left="0" w:right="0" w:firstLine="0"/>
+        <w:jc w:val="left"/>
+        <w:rPr>
+          <w:rFonts w:ascii="Courier New" w:cs="Courier New" w:hAnsi="Courier New" w:eastAsia="Courier New"/>
+          <w:sz w:val="16"/>
+          <w:szCs w:val="16"/>
+          <w:rtl w:val="0"/>
         </w:rPr>
       </w:pPr>
       <w:r>
@@ -3122,10 +3237,14 @@
           <w:tab w:val="left" w:pos="6160"/>
           <w:tab w:val="left" w:pos="6720"/>
         </w:tabs>
-        <w:rPr>
-          <w:rFonts w:ascii="Courier New" w:cs="Courier New" w:hAnsi="Courier New" w:eastAsia="Courier New"/>
-          <w:sz w:val="16"/>
-          <w:szCs w:val="16"/>
+        <w:bidi w:val="0"/>
+        <w:ind w:left="0" w:right="0" w:firstLine="0"/>
+        <w:jc w:val="left"/>
+        <w:rPr>
+          <w:rFonts w:ascii="Courier New" w:cs="Courier New" w:hAnsi="Courier New" w:eastAsia="Courier New"/>
+          <w:sz w:val="16"/>
+          <w:szCs w:val="16"/>
+          <w:rtl w:val="0"/>
         </w:rPr>
       </w:pPr>
       <w:r>
@@ -3134,8 +3253,9 @@
           <w:sz w:val="16"/>
           <w:szCs w:val="16"/>
           <w:rtl w:val="0"/>
-        </w:rPr>
-        <w:t xml:space="preserve">  -t                        | Dissect GTP tunnels</w:t>
+          <w:lang w:val="nl-NL"/>
+        </w:rPr>
+        <w:t xml:space="preserve">  -q                        | Quiet mode</w:t>
       </w:r>
     </w:p>
     <w:p>
@@ -3155,10 +3275,14 @@
           <w:tab w:val="left" w:pos="6160"/>
           <w:tab w:val="left" w:pos="6720"/>
         </w:tabs>
-        <w:rPr>
-          <w:rFonts w:ascii="Courier New" w:cs="Courier New" w:hAnsi="Courier New" w:eastAsia="Courier New"/>
-          <w:sz w:val="16"/>
-          <w:szCs w:val="16"/>
+        <w:bidi w:val="0"/>
+        <w:ind w:left="0" w:right="0" w:firstLine="0"/>
+        <w:jc w:val="left"/>
+        <w:rPr>
+          <w:rFonts w:ascii="Courier New" w:cs="Courier New" w:hAnsi="Courier New" w:eastAsia="Courier New"/>
+          <w:sz w:val="16"/>
+          <w:szCs w:val="16"/>
+          <w:rtl w:val="0"/>
         </w:rPr>
       </w:pPr>
       <w:r>
@@ -3167,9 +3291,8 @@
           <w:sz w:val="16"/>
           <w:szCs w:val="16"/>
           <w:rtl w:val="0"/>
-          <w:lang w:val="en-US"/>
-        </w:rPr>
-        <w:t xml:space="preserve">  -h                        | This help</w:t>
+        </w:rPr>
+        <w:t xml:space="preserve">  -t                        | Dissect GTP tunnels</w:t>
       </w:r>
     </w:p>
     <w:p>
@@ -3189,10 +3312,14 @@
           <w:tab w:val="left" w:pos="6160"/>
           <w:tab w:val="left" w:pos="6720"/>
         </w:tabs>
-        <w:rPr>
-          <w:rFonts w:ascii="Courier New" w:cs="Courier New" w:hAnsi="Courier New" w:eastAsia="Courier New"/>
-          <w:sz w:val="16"/>
-          <w:szCs w:val="16"/>
+        <w:bidi w:val="0"/>
+        <w:ind w:left="0" w:right="0" w:firstLine="0"/>
+        <w:jc w:val="left"/>
+        <w:rPr>
+          <w:rFonts w:ascii="Courier New" w:cs="Courier New" w:hAnsi="Courier New" w:eastAsia="Courier New"/>
+          <w:sz w:val="16"/>
+          <w:szCs w:val="16"/>
+          <w:rtl w:val="0"/>
         </w:rPr>
       </w:pPr>
       <w:r>
@@ -3203,7 +3330,7 @@
           <w:rtl w:val="0"/>
           <w:lang w:val="en-US"/>
         </w:rPr>
-        <w:t xml:space="preserve">  -v &lt;1|2&gt;                  | Verbose 'unknown protocol' packet print. 1=verbose, </w:t>
+        <w:t xml:space="preserve">  -r                        | Print nDPI version and git revision</w:t>
       </w:r>
     </w:p>
     <w:p>
@@ -3223,10 +3350,14 @@
           <w:tab w:val="left" w:pos="6160"/>
           <w:tab w:val="left" w:pos="6720"/>
         </w:tabs>
-        <w:rPr>
-          <w:rFonts w:ascii="Courier New" w:cs="Courier New" w:hAnsi="Courier New" w:eastAsia="Courier New"/>
-          <w:sz w:val="16"/>
-          <w:szCs w:val="16"/>
+        <w:bidi w:val="0"/>
+        <w:ind w:left="0" w:right="0" w:firstLine="0"/>
+        <w:jc w:val="left"/>
+        <w:rPr>
+          <w:rFonts w:ascii="Courier New" w:cs="Courier New" w:hAnsi="Courier New" w:eastAsia="Courier New"/>
+          <w:sz w:val="16"/>
+          <w:szCs w:val="16"/>
+          <w:rtl w:val="0"/>
         </w:rPr>
       </w:pPr>
       <w:r>
@@ -3237,13 +3368,149 @@
           <w:rtl w:val="0"/>
           <w:lang w:val="en-US"/>
         </w:rPr>
-        <w:t xml:space="preserve">                            | 2=very verbose</w:t>
-      </w:r>
-    </w:p>
-    <w:p>
-      <w:pPr>
-        <w:pStyle w:val="Header1"/>
-        <w:jc w:val="both"/>
+        <w:t xml:space="preserve">  -w &lt;path&gt;                 | Write test output on the specified file. This is useful for</w:t>
+      </w:r>
+    </w:p>
+    <w:p>
+      <w:pPr>
+        <w:pStyle w:val="Free Form"/>
+        <w:tabs>
+          <w:tab w:val="left" w:pos="560"/>
+          <w:tab w:val="left" w:pos="1120"/>
+          <w:tab w:val="left" w:pos="1680"/>
+          <w:tab w:val="left" w:pos="2240"/>
+          <w:tab w:val="left" w:pos="2800"/>
+          <w:tab w:val="left" w:pos="3360"/>
+          <w:tab w:val="left" w:pos="3920"/>
+          <w:tab w:val="left" w:pos="4480"/>
+          <w:tab w:val="left" w:pos="5040"/>
+          <w:tab w:val="left" w:pos="5600"/>
+          <w:tab w:val="left" w:pos="6160"/>
+          <w:tab w:val="left" w:pos="6720"/>
+        </w:tabs>
+        <w:bidi w:val="0"/>
+        <w:ind w:left="0" w:right="0" w:firstLine="0"/>
+        <w:jc w:val="left"/>
+        <w:rPr>
+          <w:rFonts w:ascii="Courier New" w:cs="Courier New" w:hAnsi="Courier New" w:eastAsia="Courier New"/>
+          <w:sz w:val="16"/>
+          <w:szCs w:val="16"/>
+          <w:rtl w:val="0"/>
+        </w:rPr>
+      </w:pPr>
+      <w:r>
+        <w:rPr>
+          <w:rFonts w:ascii="Courier New"/>
+          <w:sz w:val="16"/>
+          <w:szCs w:val="16"/>
+          <w:rtl w:val="0"/>
+          <w:lang w:val="en-US"/>
+        </w:rPr>
+        <w:t xml:space="preserve">                            | testing purposes in order to compare results across runs</w:t>
+      </w:r>
+    </w:p>
+    <w:p>
+      <w:pPr>
+        <w:pStyle w:val="Free Form"/>
+        <w:tabs>
+          <w:tab w:val="left" w:pos="560"/>
+          <w:tab w:val="left" w:pos="1120"/>
+          <w:tab w:val="left" w:pos="1680"/>
+          <w:tab w:val="left" w:pos="2240"/>
+          <w:tab w:val="left" w:pos="2800"/>
+          <w:tab w:val="left" w:pos="3360"/>
+          <w:tab w:val="left" w:pos="3920"/>
+          <w:tab w:val="left" w:pos="4480"/>
+          <w:tab w:val="left" w:pos="5040"/>
+          <w:tab w:val="left" w:pos="5600"/>
+          <w:tab w:val="left" w:pos="6160"/>
+          <w:tab w:val="left" w:pos="6720"/>
+        </w:tabs>
+        <w:bidi w:val="0"/>
+        <w:ind w:left="0" w:right="0" w:firstLine="0"/>
+        <w:jc w:val="left"/>
+        <w:rPr>
+          <w:rFonts w:ascii="Courier New" w:cs="Courier New" w:hAnsi="Courier New" w:eastAsia="Courier New"/>
+          <w:sz w:val="16"/>
+          <w:szCs w:val="16"/>
+          <w:rtl w:val="0"/>
+        </w:rPr>
+      </w:pPr>
+      <w:r>
+        <w:rPr>
+          <w:rFonts w:ascii="Courier New"/>
+          <w:sz w:val="16"/>
+          <w:szCs w:val="16"/>
+          <w:rtl w:val="0"/>
+          <w:lang w:val="en-US"/>
+        </w:rPr>
+        <w:t xml:space="preserve">  -h                        | This help</w:t>
+      </w:r>
+    </w:p>
+    <w:p>
+      <w:pPr>
+        <w:pStyle w:val="Free Form"/>
+        <w:tabs>
+          <w:tab w:val="left" w:pos="560"/>
+          <w:tab w:val="left" w:pos="1120"/>
+          <w:tab w:val="left" w:pos="1680"/>
+          <w:tab w:val="left" w:pos="2240"/>
+          <w:tab w:val="left" w:pos="2800"/>
+          <w:tab w:val="left" w:pos="3360"/>
+          <w:tab w:val="left" w:pos="3920"/>
+          <w:tab w:val="left" w:pos="4480"/>
+          <w:tab w:val="left" w:pos="5040"/>
+          <w:tab w:val="left" w:pos="5600"/>
+          <w:tab w:val="left" w:pos="6160"/>
+          <w:tab w:val="left" w:pos="6720"/>
+        </w:tabs>
+        <w:bidi w:val="0"/>
+        <w:ind w:left="0" w:right="0" w:firstLine="0"/>
+        <w:jc w:val="left"/>
+        <w:rPr>
+          <w:rFonts w:ascii="Courier New" w:cs="Courier New" w:hAnsi="Courier New" w:eastAsia="Courier New"/>
+          <w:sz w:val="16"/>
+          <w:szCs w:val="16"/>
+          <w:rtl w:val="0"/>
+        </w:rPr>
+      </w:pPr>
+      <w:r>
+        <w:rPr>
+          <w:rFonts w:ascii="Courier New"/>
+          <w:sz w:val="16"/>
+          <w:szCs w:val="16"/>
+          <w:rtl w:val="0"/>
+          <w:lang w:val="en-US"/>
+        </w:rPr>
+        <w:t xml:space="preserve">  -v &lt;1|2&gt;                  | Verbose 'unknown protocol' packet print. 1=verbose, 2=very verbose</w:t>
+      </w:r>
+    </w:p>
+    <w:p>
+      <w:pPr>
+        <w:pStyle w:val="Free Form"/>
+        <w:tabs>
+          <w:tab w:val="left" w:pos="560"/>
+          <w:tab w:val="left" w:pos="1120"/>
+          <w:tab w:val="left" w:pos="1680"/>
+          <w:tab w:val="left" w:pos="2240"/>
+          <w:tab w:val="left" w:pos="2800"/>
+          <w:tab w:val="left" w:pos="3360"/>
+          <w:tab w:val="left" w:pos="3920"/>
+          <w:tab w:val="left" w:pos="4480"/>
+          <w:tab w:val="left" w:pos="5040"/>
+          <w:tab w:val="left" w:pos="5600"/>
+          <w:tab w:val="left" w:pos="6160"/>
+          <w:tab w:val="left" w:pos="6720"/>
+        </w:tabs>
+        <w:bidi w:val="0"/>
+        <w:ind w:left="0" w:right="0" w:firstLine="0"/>
+        <w:jc w:val="left"/>
+        <w:rPr>
+          <w:rFonts w:ascii="Courier New" w:cs="Courier New" w:hAnsi="Courier New" w:eastAsia="Courier New"/>
+          <w:sz w:val="18"/>
+          <w:szCs w:val="18"/>
+          <w:rtl w:val="0"/>
+        </w:rPr>
       </w:pPr>
     </w:p>
     <w:p>
@@ -3862,7 +4129,7 @@
           <w:rtl w:val="0"/>
           <w:lang w:val="en-US"/>
         </w:rPr>
-        <w:t>It prints the pcapReader help.</w:t>
+        <w:t>It prints the ndpiReader help.</w:t>
       </w:r>
     </w:p>
     <w:p>
@@ -3940,7 +4207,7 @@
           <w:rtl w:val="0"/>
           <w:lang w:val="en-US"/>
         </w:rPr>
-        <w:t xml:space="preserve">Using this flag, pcapReader generates verbose output that can be used to tune its </w:t>
+        <w:t xml:space="preserve">Using this flag, ndpiReader generates verbose output that can be used to tune its </w:t>
         <w:tab/>
         <w:t xml:space="preserve">performance. Number one is the lowest level that displays the packets with </w:t>
         <w:tab/>
@@ -4487,10 +4754,10 @@
         </w:rPr>
         <w:t xml:space="preserve">. Thus we have decided to embed in nDPI an </w:t>
       </w:r>
-      <w:hyperlink r:id="rId10" w:history="1">
+      <w:hyperlink r:id="rId8" w:history="1">
         <w:r>
           <w:rPr>
-            <w:rStyle w:val="Hyperlink.5"/>
+            <w:rStyle w:val="Hyperlink.3"/>
             <w:rFonts w:ascii="VAGRounded Lt"/>
             <w:b w:val="0"/>
             <w:bCs w:val="0"/>
@@ -4516,10 +4783,10 @@
         </w:rPr>
         <w:t xml:space="preserve"> based on the popular </w:t>
       </w:r>
-      <w:hyperlink r:id="rId11" w:history="1">
+      <w:hyperlink r:id="rId9" w:history="1">
         <w:r>
           <w:rPr>
-            <w:rStyle w:val="Hyperlink.5"/>
+            <w:rStyle w:val="Hyperlink.3"/>
             <w:rFonts w:ascii="VAGRounded Lt"/>
             <w:b w:val="0"/>
             <w:bCs w:val="0"/>
@@ -4989,7 +5256,7 @@
           <w:rtl w:val="0"/>
           <w:lang w:val="en-US"/>
         </w:rPr>
-        <w:t>You can test your custom configuration using the pcapReader (use -p option) application or enhance your application using the</w:t>
+        <w:t>You can test your custom configuration using the ndpiReader (use -p option) application or enhance your application using the</w:t>
       </w:r>
       <w:r>
         <w:rPr>
@@ -5078,7 +5345,7 @@
           <w:rtl w:val="0"/>
           <w:lang w:val="en-US"/>
         </w:rPr>
-        <w:t>In this section we show some pcapReader use cases.</w:t>
+        <w:t>In this section we show some ndpiReader use cases.</w:t>
       </w:r>
     </w:p>
     <w:p>
@@ -5153,7 +5420,7 @@
           <w:rtl w:val="0"/>
           <w:lang w:val="en-US"/>
         </w:rPr>
-        <w:t>The following example shows the pcapReader live capture mode by using the parameter -i to specify the device and the parameter -s to specify the live capture duration.</w:t>
+        <w:t>The following example shows the ndpiReader live capture mode by using the parameter -i to specify the device and the parameter -s to specify the live capture duration.</w:t>
       </w:r>
     </w:p>
     <w:p>
@@ -5200,7 +5467,7 @@
           <w:rtl w:val="0"/>
           <w:lang w:val="en-US"/>
         </w:rPr>
-        <w:t>$ ./pcapReader -i eth0 -s 20</w:t>
+        <w:t>$ ./ndpiReader -i eth0 -s 20</w:t>
       </w:r>
     </w:p>
     <w:p>
@@ -6528,7 +6795,7 @@
           <w:rtl w:val="0"/>
           <w:lang w:val="en-US"/>
         </w:rPr>
-        <w:t>Once the pcap file has been created you will be able to launch the demo pcapReader with  the parameter -i:</w:t>
+        <w:t>Once the pcap file has been created you will be able to launch the demo ndpiReader with  the parameter -i:</w:t>
       </w:r>
     </w:p>
     <w:p>
@@ -6580,7 +6847,7 @@
           <w:rtl w:val="0"/>
           <w:lang w:val="en-US"/>
         </w:rPr>
-        <w:t xml:space="preserve">$ ./pcapReader -i /var/tmp/capture.pcap  </w:t>
+        <w:t xml:space="preserve">$ ./ndpiReader -i /var/tmp/capture.pcap  </w:t>
       </w:r>
     </w:p>
     <w:p>
@@ -7708,7 +7975,7 @@
           <w:rtl w:val="0"/>
           <w:lang w:val="en-US"/>
         </w:rPr>
-        <w:t>Once the protocol file has been modified you will be able to launch the demo pcapReader with  the parameter -p:</w:t>
+        <w:t>Once the protocol file has been modified you will be able to launch the demo ndpiReader with  the parameter -p:</w:t>
       </w:r>
     </w:p>
     <w:p>
@@ -7768,7 +8035,7 @@
           <w:rtl w:val="0"/>
           <w:lang w:val="pt-PT"/>
         </w:rPr>
-        <w:t>$ ./pcapReader -i en1 -s 30 -p protos.txt</w:t>
+        <w:t>$ ./ndpiReader -i en1 -s 30 -p protos.txt</w:t>
       </w:r>
     </w:p>
     <w:p>
@@ -8975,7 +9242,7 @@
           <w:rtl w:val="0"/>
           <w:lang w:val="en-US"/>
         </w:rPr>
-        <w:t>The demo pcapReader will be now taken has a basic example to show how to initialize the library. It is required to have a compiled library and a properly configured Makefile (i.e the demo Makefile).</w:t>
+        <w:t>The demo ndpiReader will be now taken has a basic example to show how to initialize the library. It is required to have a compiled library and a properly configured Makefile (i.e the demo Makefile).</w:t>
       </w:r>
     </w:p>
     <w:p>
@@ -10400,7 +10667,7 @@
           <w:rtl w:val="0"/>
           <w:lang w:val="en-US"/>
         </w:rPr>
-        <w:t>nDPI/example/pcapReader.c,</w:t>
+        <w:t>nDPI/example/ndpiReader.c,</w:t>
       </w:r>
     </w:p>
     <w:p>
@@ -13034,12 +13301,12 @@
       </w:r>
     </w:p>
     <w:sectPr>
-      <w:headerReference w:type="default" r:id="rId12"/>
-      <w:headerReference w:type="even" r:id="rId13"/>
-      <w:headerReference w:type="first" r:id="rId14"/>
-      <w:footerReference w:type="default" r:id="rId15"/>
-      <w:footerReference w:type="even" r:id="rId16"/>
-      <w:footerReference w:type="first" r:id="rId17"/>
+      <w:headerReference w:type="default" r:id="rId10"/>
+      <w:headerReference w:type="even" r:id="rId11"/>
+      <w:headerReference w:type="first" r:id="rId12"/>
+      <w:footerReference w:type="default" r:id="rId13"/>
+      <w:footerReference w:type="even" r:id="rId14"/>
+      <w:footerReference w:type="first" r:id="rId15"/>
       <w:pgSz w:w="11900" w:h="16840" w:orient="portrait"/>
       <w:pgMar w:top="1418" w:right="1701" w:bottom="1418" w:left="1985" w:header="720" w:footer="720"/>
       <w:titlePg w:val="1"/>
@@ -19079,15 +19346,6 @@
       <w:vertAlign w:val="baseline"/>
     </w:rPr>
   </w:style>
-  <w:style w:type="character" w:styleId="Hyperlink.3">
-    <w:name w:val="Hyperlink.3"/>
-    <w:basedOn w:val="Link"/>
-    <w:next w:val="Hyperlink.3"/>
-    <w:rPr>
-      <w:rFonts w:ascii="VAGRounded Lt" w:cs="VAGRounded Lt" w:hAnsi="VAGRounded Lt" w:eastAsia="VAGRounded Lt"/>
-      <w:color w:val="011a98"/>
-    </w:rPr>
-  </w:style>
   <w:style w:type="paragraph" w:styleId="Courier">
     <w:name w:val="Courier"/>
     <w:next w:val="Courier"/>
@@ -19126,17 +19384,6 @@
       <w:lang w:val="en-US"/>
     </w:rPr>
   </w:style>
-  <w:style w:type="character" w:styleId="Hyperlink.4">
-    <w:name w:val="Hyperlink.4"/>
-    <w:basedOn w:val="Link"/>
-    <w:next w:val="Hyperlink.4"/>
-    <w:rPr>
-      <w:color w:val="000000"/>
-      <w:sz w:val="22"/>
-      <w:szCs w:val="22"/>
-      <w:u w:val="none"/>
-    </w:rPr>
-  </w:style>
   <w:style w:type="numbering" w:styleId="List 2">
     <w:name w:val="List 2"/>
     <w:basedOn w:val="None"/>
@@ -19147,10 +19394,10 @@
       </w:numPr>
     </w:pPr>
   </w:style>
-  <w:style w:type="character" w:styleId="Hyperlink.5">
-    <w:name w:val="Hyperlink.5"/>
+  <w:style w:type="character" w:styleId="Hyperlink.3">
+    <w:name w:val="Hyperlink.3"/>
     <w:basedOn w:val="Link"/>
-    <w:next w:val="Hyperlink.5"/>
+    <w:next w:val="Hyperlink.3"/>
     <w:rPr>
       <w:rFonts w:ascii="VAGRounded Lt" w:cs="VAGRounded Lt" w:hAnsi="VAGRounded Lt" w:eastAsia="VAGRounded Lt"/>
       <w:color w:val="000000"/>

</xml_diff>